<commit_message>
User controller partially implemented
</commit_message>
<xml_diff>
--- a/EgzaminelAPI/_Info/EgzaminełAPI.docx
+++ b/EgzaminelAPI/_Info/EgzaminełAPI.docx
@@ -526,9 +526,15 @@
         <w:rPr>
           <w:lang w:val="pl-PL"/>
         </w:rPr>
-        <w:t>userów.</w:t>
-      </w:r>
-      <w:proofErr w:type="spellEnd"/>
+        <w:t>userów</w:t>
+      </w:r>
+      <w:proofErr w:type="spellEnd"/>
+      <w:r>
+        <w:rPr>
+          <w:lang w:val="pl-PL"/>
+        </w:rPr>
+        <w:t>.</w:t>
+      </w:r>
     </w:p>
     <w:p>
       <w:pPr>
@@ -554,7 +560,31 @@
         <w:rPr>
           <w:lang w:val="pl-PL"/>
         </w:rPr>
-        <w:t>_* należy posiadać uprawnienia do *.</w:t>
+        <w:t>_</w:t>
+      </w:r>
+      <w:r>
+        <w:rPr>
+          <w:lang w:val="pl-PL"/>
+        </w:rPr>
+        <w:t>[typ]</w:t>
+      </w:r>
+      <w:r>
+        <w:rPr>
+          <w:lang w:val="pl-PL"/>
+        </w:rPr>
+        <w:t xml:space="preserve"> należy posiadać uprawnienia do </w:t>
+      </w:r>
+      <w:r>
+        <w:rPr>
+          <w:lang w:val="pl-PL"/>
+        </w:rPr>
+        <w:t>[typ]</w:t>
+      </w:r>
+      <w:r>
+        <w:rPr>
+          <w:lang w:val="pl-PL"/>
+        </w:rPr>
+        <w:t>.</w:t>
       </w:r>
     </w:p>
     <w:p>
@@ -779,13 +809,6 @@
     </w:p>
     <w:p>
       <w:pPr>
-        <w:rPr>
-          <w:lang w:val="pl-PL"/>
-        </w:rPr>
-      </w:pPr>
-    </w:p>
-    <w:p>
-      <w:pPr>
         <w:pStyle w:val="Nagwek1"/>
         <w:rPr>
           <w:lang w:val="pl-PL"/>
@@ -888,7 +911,19 @@
         <w:rPr>
           <w:lang w:val="pl-PL"/>
         </w:rPr>
-        <w:t xml:space="preserve"> ważny przez 20 min (odnawia się po każdym użyciu). Należy podawać go w zapytaniu </w:t>
+        <w:t xml:space="preserve"> ważny przez </w:t>
+      </w:r>
+      <w:r>
+        <w:rPr>
+          <w:lang w:val="pl-PL"/>
+        </w:rPr>
+        <w:t>15</w:t>
+      </w:r>
+      <w:r>
+        <w:rPr>
+          <w:lang w:val="pl-PL"/>
+        </w:rPr>
+        <w:t xml:space="preserve"> min (odnawia się po każdym użyciu). Należy podawać go w zapytaniu </w:t>
       </w:r>
       <w:proofErr w:type="spellStart"/>
       <w:r>
@@ -1059,6 +1094,12 @@
         <w:t>contextem</w:t>
       </w:r>
       <w:proofErr w:type="spellEnd"/>
+      <w:r>
+        <w:rPr>
+          <w:lang w:val="pl-PL"/>
+        </w:rPr>
+        <w:t xml:space="preserve"> przekazując odpowiednie obiekty DAO.</w:t>
+      </w:r>
     </w:p>
     <w:p>
       <w:pPr>
@@ -1083,7 +1124,21 @@
         <w:rPr>
           <w:lang w:val="pl-PL"/>
         </w:rPr>
-        <w:t xml:space="preserve"> łączy się z repozytorium w celu walidacji uprawnień użytkownika (dotyczy tylko niektórych metod)</w:t>
+        <w:t xml:space="preserve"> łą</w:t>
+      </w:r>
+      <w:bookmarkStart w:id="0" w:name="_GoBack"/>
+      <w:bookmarkEnd w:id="0"/>
+      <w:r>
+        <w:rPr>
+          <w:lang w:val="pl-PL"/>
+        </w:rPr>
+        <w:t>czy się z repozytorium w celu walidacji uprawnień użytkownika (dotyczy tylko niektórych metod)</w:t>
+      </w:r>
+      <w:r>
+        <w:rPr>
+          <w:lang w:val="pl-PL"/>
+        </w:rPr>
+        <w:t xml:space="preserve">. </w:t>
       </w:r>
     </w:p>
     <w:p>
@@ -1117,14 +1172,12 @@
         </w:rPr>
         <w:t xml:space="preserve"> wywołuje metody repozytorium, w </w:t>
       </w:r>
-      <w:proofErr w:type="spellStart"/>
-      <w:r>
-        <w:rPr>
-          <w:lang w:val="pl-PL"/>
-        </w:rPr>
-        <w:t>przeciwym</w:t>
-      </w:r>
-      <w:proofErr w:type="spellEnd"/>
+      <w:r>
+        <w:rPr>
+          <w:lang w:val="pl-PL"/>
+        </w:rPr>
+        <w:t>przeciwnym</w:t>
+      </w:r>
       <w:r>
         <w:rPr>
           <w:lang w:val="pl-PL"/>
@@ -1152,11 +1205,362 @@
     </w:p>
     <w:p>
       <w:pPr>
-        <w:rPr>
-          <w:lang w:val="pl-PL"/>
-        </w:rPr>
-      </w:pPr>
-      <w:bookmarkStart w:id="0" w:name="_GoBack"/>
+        <w:pStyle w:val="Nagwek2"/>
+        <w:rPr>
+          <w:lang w:val="pl-PL"/>
+        </w:rPr>
+      </w:pPr>
+      <w:r>
+        <w:rPr>
+          <w:lang w:val="pl-PL"/>
+        </w:rPr>
+        <w:t>Logowanie użytkowników</w:t>
+      </w:r>
+    </w:p>
+    <w:p>
+      <w:pPr>
+        <w:pStyle w:val="Akapitzlist"/>
+        <w:numPr>
+          <w:ilvl w:val="0"/>
+          <w:numId w:val="5"/>
+        </w:numPr>
+        <w:rPr>
+          <w:lang w:val="pl-PL"/>
+        </w:rPr>
+      </w:pPr>
+      <w:r>
+        <w:rPr>
+          <w:lang w:val="pl-PL"/>
+        </w:rPr>
+        <w:t>Użytkownik podaje swoje dane, szyfrowane algorytmem RSA</w:t>
+      </w:r>
+      <w:r>
+        <w:rPr>
+          <w:lang w:val="pl-PL"/>
+        </w:rPr>
+        <w:t>.</w:t>
+      </w:r>
+    </w:p>
+    <w:p>
+      <w:pPr>
+        <w:pStyle w:val="Akapitzlist"/>
+        <w:numPr>
+          <w:ilvl w:val="0"/>
+          <w:numId w:val="5"/>
+        </w:numPr>
+        <w:rPr>
+          <w:lang w:val="pl-PL"/>
+        </w:rPr>
+      </w:pPr>
+      <w:proofErr w:type="spellStart"/>
+      <w:r>
+        <w:rPr>
+          <w:lang w:val="pl-PL"/>
+        </w:rPr>
+        <w:t>Context</w:t>
+      </w:r>
+      <w:proofErr w:type="spellEnd"/>
+      <w:r>
+        <w:rPr>
+          <w:lang w:val="pl-PL"/>
+        </w:rPr>
+        <w:t xml:space="preserve"> odszyfrowuje dane (poprzez ponowne generowania </w:t>
+      </w:r>
+      <w:proofErr w:type="spellStart"/>
+      <w:r>
+        <w:rPr>
+          <w:lang w:val="pl-PL"/>
+        </w:rPr>
+        <w:t>hasha</w:t>
+      </w:r>
+      <w:proofErr w:type="spellEnd"/>
+      <w:r>
+        <w:rPr>
+          <w:lang w:val="pl-PL"/>
+        </w:rPr>
+        <w:t xml:space="preserve"> z danych podanych przez użytkownika).</w:t>
+      </w:r>
+    </w:p>
+    <w:p>
+      <w:pPr>
+        <w:pStyle w:val="Akapitzlist"/>
+        <w:numPr>
+          <w:ilvl w:val="0"/>
+          <w:numId w:val="5"/>
+        </w:numPr>
+        <w:rPr>
+          <w:lang w:val="pl-PL"/>
+        </w:rPr>
+      </w:pPr>
+      <w:proofErr w:type="spellStart"/>
+      <w:r>
+        <w:rPr>
+          <w:lang w:val="pl-PL"/>
+        </w:rPr>
+        <w:t>Context</w:t>
+      </w:r>
+      <w:proofErr w:type="spellEnd"/>
+      <w:r>
+        <w:rPr>
+          <w:lang w:val="pl-PL"/>
+        </w:rPr>
+        <w:t xml:space="preserve"> łączy się z repozytorium,  jeżeli dane są poprawne baza zwraca unikatowy </w:t>
+      </w:r>
+      <w:proofErr w:type="spellStart"/>
+      <w:r>
+        <w:rPr>
+          <w:lang w:val="pl-PL"/>
+        </w:rPr>
+        <w:t>token</w:t>
+      </w:r>
+      <w:proofErr w:type="spellEnd"/>
+      <w:r>
+        <w:rPr>
+          <w:lang w:val="pl-PL"/>
+        </w:rPr>
+        <w:t>.</w:t>
+      </w:r>
+    </w:p>
+    <w:p>
+      <w:pPr>
+        <w:pStyle w:val="Akapitzlist"/>
+        <w:numPr>
+          <w:ilvl w:val="0"/>
+          <w:numId w:val="5"/>
+        </w:numPr>
+        <w:rPr>
+          <w:lang w:val="pl-PL"/>
+        </w:rPr>
+      </w:pPr>
+      <w:proofErr w:type="spellStart"/>
+      <w:r>
+        <w:rPr>
+          <w:lang w:val="pl-PL"/>
+        </w:rPr>
+        <w:t>Token</w:t>
+      </w:r>
+      <w:proofErr w:type="spellEnd"/>
+      <w:r>
+        <w:rPr>
+          <w:lang w:val="pl-PL"/>
+        </w:rPr>
+        <w:t xml:space="preserve"> zostaje wysłany w </w:t>
+      </w:r>
+      <w:proofErr w:type="spellStart"/>
+      <w:r>
+        <w:rPr>
+          <w:lang w:val="pl-PL"/>
+        </w:rPr>
+        <w:t>headerze</w:t>
+      </w:r>
+      <w:proofErr w:type="spellEnd"/>
+      <w:r>
+        <w:rPr>
+          <w:lang w:val="pl-PL"/>
+        </w:rPr>
+        <w:t xml:space="preserve"> jako pole „</w:t>
+      </w:r>
+      <w:proofErr w:type="spellStart"/>
+      <w:r>
+        <w:rPr>
+          <w:lang w:val="pl-PL"/>
+        </w:rPr>
+        <w:t>Authorization</w:t>
+      </w:r>
+      <w:proofErr w:type="spellEnd"/>
+      <w:r>
+        <w:rPr>
+          <w:lang w:val="pl-PL"/>
+        </w:rPr>
+        <w:t>”</w:t>
+      </w:r>
+    </w:p>
+    <w:p>
+      <w:pPr>
+        <w:pStyle w:val="Akapitzlist"/>
+        <w:numPr>
+          <w:ilvl w:val="0"/>
+          <w:numId w:val="5"/>
+        </w:numPr>
+        <w:rPr>
+          <w:lang w:val="pl-PL"/>
+        </w:rPr>
+      </w:pPr>
+      <w:proofErr w:type="spellStart"/>
+      <w:r>
+        <w:rPr>
+          <w:lang w:val="pl-PL"/>
+        </w:rPr>
+        <w:t>Token</w:t>
+      </w:r>
+      <w:proofErr w:type="spellEnd"/>
+      <w:r>
+        <w:rPr>
+          <w:lang w:val="pl-PL"/>
+        </w:rPr>
+        <w:t xml:space="preserve"> ważny jest 15 min od ostatniej akcji. Użytkownik podaje go w </w:t>
+      </w:r>
+      <w:proofErr w:type="spellStart"/>
+      <w:r>
+        <w:rPr>
+          <w:lang w:val="pl-PL"/>
+        </w:rPr>
+        <w:t>requestach</w:t>
+      </w:r>
+      <w:proofErr w:type="spellEnd"/>
+      <w:r>
+        <w:rPr>
+          <w:lang w:val="pl-PL"/>
+        </w:rPr>
+        <w:t xml:space="preserve"> HTTP w </w:t>
+      </w:r>
+      <w:proofErr w:type="spellStart"/>
+      <w:r>
+        <w:rPr>
+          <w:lang w:val="pl-PL"/>
+        </w:rPr>
+        <w:t>headerze</w:t>
+      </w:r>
+      <w:proofErr w:type="spellEnd"/>
+      <w:r>
+        <w:rPr>
+          <w:lang w:val="pl-PL"/>
+        </w:rPr>
+        <w:t xml:space="preserve"> w celu walidacji.</w:t>
+      </w:r>
+    </w:p>
+    <w:p>
+      <w:pPr>
+        <w:pStyle w:val="Nagwek2"/>
+        <w:rPr>
+          <w:lang w:val="pl-PL"/>
+        </w:rPr>
+      </w:pPr>
+      <w:r>
+        <w:rPr>
+          <w:lang w:val="pl-PL"/>
+        </w:rPr>
+        <w:t>Rejestracja użytkowników</w:t>
+      </w:r>
+    </w:p>
+    <w:p>
+      <w:pPr>
+        <w:pStyle w:val="Akapitzlist"/>
+        <w:numPr>
+          <w:ilvl w:val="0"/>
+          <w:numId w:val="4"/>
+        </w:numPr>
+        <w:rPr>
+          <w:lang w:val="pl-PL"/>
+        </w:rPr>
+      </w:pPr>
+      <w:r>
+        <w:rPr>
+          <w:lang w:val="pl-PL"/>
+        </w:rPr>
+        <w:t xml:space="preserve">Użytkownik podaje swoje dane, szyfrowane </w:t>
+      </w:r>
+      <w:r>
+        <w:rPr>
+          <w:lang w:val="pl-PL"/>
+        </w:rPr>
+        <w:t>algorytmem</w:t>
+      </w:r>
+      <w:r>
+        <w:rPr>
+          <w:lang w:val="pl-PL"/>
+        </w:rPr>
+        <w:t xml:space="preserve"> RSA</w:t>
+      </w:r>
+      <w:r>
+        <w:rPr>
+          <w:lang w:val="pl-PL"/>
+        </w:rPr>
+        <w:t>.</w:t>
+      </w:r>
+    </w:p>
+    <w:p>
+      <w:pPr>
+        <w:pStyle w:val="Akapitzlist"/>
+        <w:numPr>
+          <w:ilvl w:val="0"/>
+          <w:numId w:val="4"/>
+        </w:numPr>
+        <w:rPr>
+          <w:lang w:val="pl-PL"/>
+        </w:rPr>
+      </w:pPr>
+      <w:proofErr w:type="spellStart"/>
+      <w:r>
+        <w:rPr>
+          <w:lang w:val="pl-PL"/>
+        </w:rPr>
+        <w:t>Context</w:t>
+      </w:r>
+      <w:proofErr w:type="spellEnd"/>
+      <w:r>
+        <w:rPr>
+          <w:lang w:val="pl-PL"/>
+        </w:rPr>
+        <w:t xml:space="preserve"> generuje salt oraz haszuje</w:t>
+      </w:r>
+      <w:r>
+        <w:rPr>
+          <w:lang w:val="pl-PL"/>
+        </w:rPr>
+        <w:t xml:space="preserve"> hasło.</w:t>
+      </w:r>
+    </w:p>
+    <w:p>
+      <w:pPr>
+        <w:pStyle w:val="Akapitzlist"/>
+        <w:numPr>
+          <w:ilvl w:val="0"/>
+          <w:numId w:val="4"/>
+        </w:numPr>
+        <w:rPr>
+          <w:lang w:val="pl-PL"/>
+        </w:rPr>
+      </w:pPr>
+      <w:proofErr w:type="spellStart"/>
+      <w:r>
+        <w:rPr>
+          <w:lang w:val="pl-PL"/>
+        </w:rPr>
+        <w:t>Context</w:t>
+      </w:r>
+      <w:proofErr w:type="spellEnd"/>
+      <w:r>
+        <w:rPr>
+          <w:lang w:val="pl-PL"/>
+        </w:rPr>
+        <w:t xml:space="preserve"> łączy się z repozytorium wysyłając DAO użytkownika z wygenerowanymi danymi.</w:t>
+      </w:r>
+    </w:p>
+    <w:p>
+      <w:pPr>
+        <w:pStyle w:val="Akapitzlist"/>
+        <w:numPr>
+          <w:ilvl w:val="0"/>
+          <w:numId w:val="4"/>
+        </w:numPr>
+        <w:rPr>
+          <w:lang w:val="pl-PL"/>
+        </w:rPr>
+      </w:pPr>
+      <w:r>
+        <w:rPr>
+          <w:lang w:val="pl-PL"/>
+        </w:rPr>
+        <w:t>Repozytorium zapisuje dane w bazie.</w:t>
+      </w:r>
+    </w:p>
+    <w:p>
+      <w:pPr>
+        <w:rPr>
+          <w:lang w:val="pl-PL"/>
+        </w:rPr>
+      </w:pPr>
       <w:r>
         <w:rPr>
           <w:noProof/>
@@ -1963,7 +2367,6 @@
           </mc:Fallback>
         </mc:AlternateContent>
       </w:r>
-      <w:bookmarkEnd w:id="0"/>
     </w:p>
     <w:p>
       <w:pPr>
@@ -2407,7 +2810,19 @@
         <w:rPr>
           <w:lang w:val="pl-PL"/>
         </w:rPr>
-        <w:t>postaman</w:t>
+        <w:t>P</w:t>
+      </w:r>
+      <w:r>
+        <w:rPr>
+          <w:lang w:val="pl-PL"/>
+        </w:rPr>
+        <w:t>ostman</w:t>
+      </w:r>
+      <w:r>
+        <w:rPr>
+          <w:lang w:val="pl-PL"/>
+        </w:rPr>
+        <w:t>a</w:t>
       </w:r>
       <w:proofErr w:type="spellEnd"/>
       <w:r>
@@ -2788,6 +3203,184 @@
       </w:pPr>
     </w:lvl>
   </w:abstractNum>
+  <w:abstractNum w:abstractNumId="3" w15:restartNumberingAfterBreak="0">
+    <w:nsid w:val="6ADD7148"/>
+    <w:multiLevelType w:val="hybridMultilevel"/>
+    <w:tmpl w:val="7BA60D0A"/>
+    <w:lvl w:ilvl="0" w:tplc="0409000F">
+      <w:start w:val="1"/>
+      <w:numFmt w:val="decimal"/>
+      <w:lvlText w:val="%1."/>
+      <w:lvlJc w:val="left"/>
+      <w:pPr>
+        <w:ind w:left="720" w:hanging="360"/>
+      </w:pPr>
+      <w:rPr>
+        <w:rFonts w:hint="default"/>
+      </w:rPr>
+    </w:lvl>
+    <w:lvl w:ilvl="1" w:tplc="04090019" w:tentative="1">
+      <w:start w:val="1"/>
+      <w:numFmt w:val="lowerLetter"/>
+      <w:lvlText w:val="%2."/>
+      <w:lvlJc w:val="left"/>
+      <w:pPr>
+        <w:ind w:left="1440" w:hanging="360"/>
+      </w:pPr>
+    </w:lvl>
+    <w:lvl w:ilvl="2" w:tplc="0409001B" w:tentative="1">
+      <w:start w:val="1"/>
+      <w:numFmt w:val="lowerRoman"/>
+      <w:lvlText w:val="%3."/>
+      <w:lvlJc w:val="right"/>
+      <w:pPr>
+        <w:ind w:left="2160" w:hanging="180"/>
+      </w:pPr>
+    </w:lvl>
+    <w:lvl w:ilvl="3" w:tplc="0409000F" w:tentative="1">
+      <w:start w:val="1"/>
+      <w:numFmt w:val="decimal"/>
+      <w:lvlText w:val="%4."/>
+      <w:lvlJc w:val="left"/>
+      <w:pPr>
+        <w:ind w:left="2880" w:hanging="360"/>
+      </w:pPr>
+    </w:lvl>
+    <w:lvl w:ilvl="4" w:tplc="04090019" w:tentative="1">
+      <w:start w:val="1"/>
+      <w:numFmt w:val="lowerLetter"/>
+      <w:lvlText w:val="%5."/>
+      <w:lvlJc w:val="left"/>
+      <w:pPr>
+        <w:ind w:left="3600" w:hanging="360"/>
+      </w:pPr>
+    </w:lvl>
+    <w:lvl w:ilvl="5" w:tplc="0409001B" w:tentative="1">
+      <w:start w:val="1"/>
+      <w:numFmt w:val="lowerRoman"/>
+      <w:lvlText w:val="%6."/>
+      <w:lvlJc w:val="right"/>
+      <w:pPr>
+        <w:ind w:left="4320" w:hanging="180"/>
+      </w:pPr>
+    </w:lvl>
+    <w:lvl w:ilvl="6" w:tplc="0409000F" w:tentative="1">
+      <w:start w:val="1"/>
+      <w:numFmt w:val="decimal"/>
+      <w:lvlText w:val="%7."/>
+      <w:lvlJc w:val="left"/>
+      <w:pPr>
+        <w:ind w:left="5040" w:hanging="360"/>
+      </w:pPr>
+    </w:lvl>
+    <w:lvl w:ilvl="7" w:tplc="04090019" w:tentative="1">
+      <w:start w:val="1"/>
+      <w:numFmt w:val="lowerLetter"/>
+      <w:lvlText w:val="%8."/>
+      <w:lvlJc w:val="left"/>
+      <w:pPr>
+        <w:ind w:left="5760" w:hanging="360"/>
+      </w:pPr>
+    </w:lvl>
+    <w:lvl w:ilvl="8" w:tplc="0409001B" w:tentative="1">
+      <w:start w:val="1"/>
+      <w:numFmt w:val="lowerRoman"/>
+      <w:lvlText w:val="%9."/>
+      <w:lvlJc w:val="right"/>
+      <w:pPr>
+        <w:ind w:left="6480" w:hanging="180"/>
+      </w:pPr>
+    </w:lvl>
+  </w:abstractNum>
+  <w:abstractNum w:abstractNumId="4" w15:restartNumberingAfterBreak="0">
+    <w:nsid w:val="6B85201F"/>
+    <w:multiLevelType w:val="hybridMultilevel"/>
+    <w:tmpl w:val="56EABA6C"/>
+    <w:lvl w:ilvl="0" w:tplc="0409000F">
+      <w:start w:val="1"/>
+      <w:numFmt w:val="decimal"/>
+      <w:lvlText w:val="%1."/>
+      <w:lvlJc w:val="left"/>
+      <w:pPr>
+        <w:ind w:left="720" w:hanging="360"/>
+      </w:pPr>
+      <w:rPr>
+        <w:rFonts w:hint="default"/>
+      </w:rPr>
+    </w:lvl>
+    <w:lvl w:ilvl="1" w:tplc="04090019" w:tentative="1">
+      <w:start w:val="1"/>
+      <w:numFmt w:val="lowerLetter"/>
+      <w:lvlText w:val="%2."/>
+      <w:lvlJc w:val="left"/>
+      <w:pPr>
+        <w:ind w:left="1440" w:hanging="360"/>
+      </w:pPr>
+    </w:lvl>
+    <w:lvl w:ilvl="2" w:tplc="0409001B" w:tentative="1">
+      <w:start w:val="1"/>
+      <w:numFmt w:val="lowerRoman"/>
+      <w:lvlText w:val="%3."/>
+      <w:lvlJc w:val="right"/>
+      <w:pPr>
+        <w:ind w:left="2160" w:hanging="180"/>
+      </w:pPr>
+    </w:lvl>
+    <w:lvl w:ilvl="3" w:tplc="0409000F" w:tentative="1">
+      <w:start w:val="1"/>
+      <w:numFmt w:val="decimal"/>
+      <w:lvlText w:val="%4."/>
+      <w:lvlJc w:val="left"/>
+      <w:pPr>
+        <w:ind w:left="2880" w:hanging="360"/>
+      </w:pPr>
+    </w:lvl>
+    <w:lvl w:ilvl="4" w:tplc="04090019" w:tentative="1">
+      <w:start w:val="1"/>
+      <w:numFmt w:val="lowerLetter"/>
+      <w:lvlText w:val="%5."/>
+      <w:lvlJc w:val="left"/>
+      <w:pPr>
+        <w:ind w:left="3600" w:hanging="360"/>
+      </w:pPr>
+    </w:lvl>
+    <w:lvl w:ilvl="5" w:tplc="0409001B" w:tentative="1">
+      <w:start w:val="1"/>
+      <w:numFmt w:val="lowerRoman"/>
+      <w:lvlText w:val="%6."/>
+      <w:lvlJc w:val="right"/>
+      <w:pPr>
+        <w:ind w:left="4320" w:hanging="180"/>
+      </w:pPr>
+    </w:lvl>
+    <w:lvl w:ilvl="6" w:tplc="0409000F" w:tentative="1">
+      <w:start w:val="1"/>
+      <w:numFmt w:val="decimal"/>
+      <w:lvlText w:val="%7."/>
+      <w:lvlJc w:val="left"/>
+      <w:pPr>
+        <w:ind w:left="5040" w:hanging="360"/>
+      </w:pPr>
+    </w:lvl>
+    <w:lvl w:ilvl="7" w:tplc="04090019" w:tentative="1">
+      <w:start w:val="1"/>
+      <w:numFmt w:val="lowerLetter"/>
+      <w:lvlText w:val="%8."/>
+      <w:lvlJc w:val="left"/>
+      <w:pPr>
+        <w:ind w:left="5760" w:hanging="360"/>
+      </w:pPr>
+    </w:lvl>
+    <w:lvl w:ilvl="8" w:tplc="0409001B" w:tentative="1">
+      <w:start w:val="1"/>
+      <w:numFmt w:val="lowerRoman"/>
+      <w:lvlText w:val="%9."/>
+      <w:lvlJc w:val="right"/>
+      <w:pPr>
+        <w:ind w:left="6480" w:hanging="180"/>
+      </w:pPr>
+    </w:lvl>
+  </w:abstractNum>
   <w:num w:numId="1">
     <w:abstractNumId w:val="1"/>
   </w:num>
@@ -2796,6 +3389,12 @@
   </w:num>
   <w:num w:numId="3">
     <w:abstractNumId w:val="0"/>
+  </w:num>
+  <w:num w:numId="4">
+    <w:abstractNumId w:val="4"/>
+  </w:num>
+  <w:num w:numId="5">
+    <w:abstractNumId w:val="3"/>
   </w:num>
 </w:numbering>
 </file>
@@ -3712,7 +4311,7 @@
 </file>
 
 <file path=customXml/itemProps1.xml><?xml version="1.0" encoding="utf-8"?>
-<ds:datastoreItem xmlns:ds="http://schemas.openxmlformats.org/officeDocument/2006/customXml" ds:itemID="{84014BE8-8B4C-403A-B2F2-D7725056F0A0}">
+<ds:datastoreItem xmlns:ds="http://schemas.openxmlformats.org/officeDocument/2006/customXml" ds:itemID="{E37F70E0-FD3E-42F7-93E9-1D7E64F75248}">
   <ds:schemaRefs>
     <ds:schemaRef ds:uri="http://schemas.openxmlformats.org/officeDocument/2006/bibliography"/>
   </ds:schemaRefs>

</xml_diff>